<commit_message>
menambah use case pada desain
</commit_message>
<xml_diff>
--- a/docs/arsitektur desain.docx
+++ b/docs/arsitektur desain.docx
@@ -292,10 +292,7 @@
               <w:txbxContent>
                 <w:p>
                   <w:r>
-                    <w:t xml:space="preserve">Web </w:t>
-                  </w:r>
-                  <w:r>
-                    <w:t>base Platform</w:t>
+                    <w:t>Web base Platform</w:t>
                   </w:r>
                 </w:p>
               </w:txbxContent>
@@ -363,10 +360,7 @@
                     <w:jc w:val="center"/>
                   </w:pPr>
                   <w:r>
-                    <w:t xml:space="preserve">Database </w:t>
-                  </w:r>
-                  <w:r>
-                    <w:t>(SQlite)</w:t>
+                    <w:t>Database (SQlite)</w:t>
                   </w:r>
                 </w:p>
               </w:txbxContent>
@@ -492,7 +486,7 @@
         <w:rPr>
           <w:rFonts w:ascii="Times New Roman" w:hAnsi="Times New Roman" w:cs="Times New Roman"/>
           <w:noProof/>
-          <w:lang w:eastAsia="id-ID"/>
+          <w:lang w:val="en-US"/>
         </w:rPr>
         <w:drawing>
           <wp:anchor distT="0" distB="0" distL="114300" distR="114300" simplePos="0" relativeHeight="251661312" behindDoc="0" locked="0" layoutInCell="1" allowOverlap="1">
@@ -550,7 +544,7 @@
         <w:rPr>
           <w:rFonts w:ascii="Times New Roman" w:hAnsi="Times New Roman" w:cs="Times New Roman"/>
           <w:noProof/>
-          <w:lang w:eastAsia="id-ID"/>
+          <w:lang w:val="en-US"/>
         </w:rPr>
         <w:drawing>
           <wp:anchor distT="0" distB="0" distL="114300" distR="114300" simplePos="0" relativeHeight="251670528" behindDoc="0" locked="0" layoutInCell="1" allowOverlap="1">
@@ -700,10 +694,7 @@
               <w:txbxContent>
                 <w:p>
                   <w:r>
-                    <w:t xml:space="preserve">Phone </w:t>
-                  </w:r>
-                  <w:r>
-                    <w:t>Gap Library</w:t>
+                    <w:t>Phone Gap Library</w:t>
                   </w:r>
                 </w:p>
               </w:txbxContent>
@@ -888,6 +879,7 @@
           <w:rFonts w:ascii="Times New Roman" w:hAnsi="Times New Roman" w:cs="Times New Roman"/>
           <w:sz w:val="24"/>
           <w:szCs w:val="24"/>
+          <w:lang w:val="en-US"/>
         </w:rPr>
       </w:pPr>
       <w:r>
@@ -898,6 +890,380 @@
         </w:rPr>
         <w:t>Dalam aplikasi ini, kami menggunakan Command Pattern, dimana antara komponen (halaman) yang satu dengan komponen yang lain berhubungan dengan menggunakan parameter yang dikirim dari sebuah link.</w:t>
       </w:r>
+    </w:p>
+    <w:p>
+      <w:pPr>
+        <w:numPr>
+          <w:ilvl w:val="0"/>
+          <w:numId w:val="4"/>
+        </w:numPr>
+        <w:spacing w:line="360" w:lineRule="auto"/>
+        <w:ind w:left="1134"/>
+        <w:contextualSpacing/>
+        <w:rPr>
+          <w:rFonts w:ascii="Times New Roman" w:eastAsiaTheme="minorEastAsia" w:hAnsi="Times New Roman" w:cs="Times New Roman"/>
+          <w:sz w:val="24"/>
+          <w:szCs w:val="24"/>
+          <w:lang w:val="en-US"/>
+        </w:rPr>
+      </w:pPr>
+      <w:r>
+        <w:rPr>
+          <w:rFonts w:ascii="Times New Roman" w:eastAsiaTheme="minorEastAsia" w:hAnsi="Times New Roman" w:cs="Times New Roman"/>
+          <w:sz w:val="24"/>
+          <w:szCs w:val="24"/>
+          <w:lang w:val="en-US"/>
+        </w:rPr>
+        <w:t>Use-Case Diagram</w:t>
+      </w:r>
+    </w:p>
+    <w:p>
+      <w:pPr>
+        <w:spacing w:line="360" w:lineRule="auto"/>
+        <w:ind w:left="1134"/>
+        <w:contextualSpacing/>
+        <w:rPr>
+          <w:rFonts w:ascii="Times New Roman" w:eastAsiaTheme="minorEastAsia" w:hAnsi="Times New Roman" w:cs="Times New Roman"/>
+          <w:sz w:val="24"/>
+          <w:szCs w:val="24"/>
+          <w:lang w:val="en-US"/>
+        </w:rPr>
+      </w:pPr>
+      <w:r>
+        <w:rPr>
+          <w:rFonts w:ascii="Times New Roman" w:eastAsiaTheme="minorEastAsia" w:hAnsi="Times New Roman" w:cs="Times New Roman"/>
+          <w:noProof/>
+          <w:sz w:val="24"/>
+          <w:szCs w:val="24"/>
+          <w:lang w:val="en-US"/>
+        </w:rPr>
+        <w:pict>
+          <v:group id="_x0000_s1065" style="position:absolute;left:0;text-align:left;margin-left:18.35pt;margin-top:9.55pt;width:412.6pt;height:218.15pt;z-index:251683840" coordorigin="2068,10071" coordsize="8252,4363">
+            <v:shape id="_x0000_s1066" type="#_x0000_t202" style="position:absolute;left:2068;top:13119;width:771;height:448;mso-width-relative:margin;mso-height-relative:margin" stroked="f">
+              <v:textbox style="mso-next-textbox:#_x0000_s1066">
+                <w:txbxContent>
+                  <w:p>
+                    <w:r>
+                      <w:t>User</w:t>
+                    </w:r>
+                  </w:p>
+                </w:txbxContent>
+              </v:textbox>
+            </v:shape>
+            <v:rect id="_x0000_s1067" style="position:absolute;left:4580;top:10071;width:3204;height:4363" fillcolor="#92cddc [1944]" strokecolor="#4bacc6 [3208]" strokeweight="1pt">
+              <v:fill color2="#4bacc6 [3208]" focus="50%" type="gradient"/>
+              <v:shadow on="t" type="perspective" color="#205867 [1608]" offset="1pt" offset2="-3pt"/>
+              <v:textbox style="mso-next-textbox:#_x0000_s1067">
+                <w:txbxContent>
+                  <w:p>
+                    <w:pPr>
+                      <w:jc w:val="center"/>
+                      <w:rPr>
+                        <w:rFonts w:ascii="Times New Roman" w:hAnsi="Times New Roman" w:cs="Times New Roman"/>
+                        <w:b/>
+                      </w:rPr>
+                    </w:pPr>
+                    <w:r>
+                      <w:rPr>
+                        <w:rFonts w:ascii="Times New Roman" w:hAnsi="Times New Roman" w:cs="Times New Roman"/>
+                        <w:b/>
+                      </w:rPr>
+                      <w:t>A-Dictionary</w:t>
+                    </w:r>
+                  </w:p>
+                </w:txbxContent>
+              </v:textbox>
+            </v:rect>
+            <v:oval id="_x0000_s1068" style="position:absolute;left:4723;top:10440;width:2897;height:817" fillcolor="white [3201]" strokecolor="#9bbb59 [3206]" strokeweight="2.5pt">
+              <v:shadow color="#868686"/>
+              <v:textbox style="mso-next-textbox:#_x0000_s1068">
+                <w:txbxContent>
+                  <w:p>
+                    <w:pPr>
+                      <w:jc w:val="center"/>
+                    </w:pPr>
+                    <w:r>
+                      <w:t>Akses Aplikasi</w:t>
+                    </w:r>
+                  </w:p>
+                </w:txbxContent>
+              </v:textbox>
+            </v:oval>
+            <v:oval id="_x0000_s1069" style="position:absolute;left:4723;top:11556;width:3016;height:1144" fillcolor="white [3201]" strokecolor="#9bbb59 [3206]" strokeweight="2.5pt">
+              <v:shadow color="#868686"/>
+              <v:textbox style="mso-next-textbox:#_x0000_s1069">
+                <w:txbxContent>
+                  <w:p>
+                    <w:pPr>
+                      <w:jc w:val="center"/>
+                    </w:pPr>
+                    <w:r>
+                      <w:t>Memilih jenis hewan yang diinginkan</w:t>
+                    </w:r>
+                  </w:p>
+                </w:txbxContent>
+              </v:textbox>
+            </v:oval>
+            <v:oval id="_x0000_s1070" style="position:absolute;left:4962;top:12801;width:2528;height:1014" fillcolor="white [3201]" strokecolor="#9bbb59 [3206]" strokeweight="2.5pt">
+              <v:shadow color="#868686"/>
+              <v:textbox style="mso-next-textbox:#_x0000_s1070">
+                <w:txbxContent>
+                  <w:p>
+                    <w:pPr>
+                      <w:jc w:val="center"/>
+                    </w:pPr>
+                    <w:r>
+                      <w:t>Melakukan Pencarian</w:t>
+                    </w:r>
+                  </w:p>
+                </w:txbxContent>
+              </v:textbox>
+            </v:oval>
+            <v:shape id="_x0000_s1071" type="#_x0000_t32" style="position:absolute;left:2954;top:10881;width:1769;height:1095;flip:y" o:connectortype="straight"/>
+            <v:shape id="_x0000_s1072" type="#_x0000_t32" style="position:absolute;left:2954;top:12121;width:1769;height:279;flip:y" o:connectortype="straight"/>
+            <v:shape id="_x0000_s1073" type="#_x0000_t32" style="position:absolute;left:2954;top:12801;width:2008;height:664" o:connectortype="straight"/>
+            <v:shape id="_x0000_s1074" type="#_x0000_t32" style="position:absolute;left:7784;top:10881;width:805;height:958" o:connectortype="straight"/>
+            <v:shape id="_x0000_s1075" type="#_x0000_t32" style="position:absolute;left:7784;top:12121;width:805;height:71" o:connectortype="straight"/>
+            <v:shape id="_x0000_s1076" type="#_x0000_t32" style="position:absolute;left:7784;top:12801;width:805;height:664;flip:y" o:connectortype="straight"/>
+            <v:rect id="_x0000_s1077" style="position:absolute;left:8589;top:11886;width:1731;height:666" fillcolor="#c0504d [3205]" strokecolor="#f2f2f2 [3041]" strokeweight="3pt">
+              <v:shadow on="t" type="perspective" color="#622423 [1605]" opacity=".5" offset="1pt" offset2="-1pt"/>
+              <v:textbox>
+                <w:txbxContent>
+                  <w:p>
+                    <w:pPr>
+                      <w:rPr>
+                        <w:b/>
+                        <w:color w:val="FFFFFF" w:themeColor="background1"/>
+                      </w:rPr>
+                    </w:pPr>
+                    <w:r>
+                      <w:rPr>
+                        <w:b/>
+                        <w:color w:val="FFFFFF" w:themeColor="background1"/>
+                      </w:rPr>
+                      <w:t>A- Dictionary</w:t>
+                    </w:r>
+                  </w:p>
+                </w:txbxContent>
+              </v:textbox>
+            </v:rect>
+          </v:group>
+        </w:pict>
+      </w:r>
+    </w:p>
+    <w:p>
+      <w:pPr>
+        <w:spacing w:line="360" w:lineRule="auto"/>
+        <w:rPr>
+          <w:rFonts w:ascii="Times New Roman" w:eastAsiaTheme="minorEastAsia" w:hAnsi="Times New Roman" w:cs="Times New Roman"/>
+          <w:sz w:val="24"/>
+          <w:szCs w:val="24"/>
+          <w:lang w:val="en-US"/>
+        </w:rPr>
+      </w:pPr>
+    </w:p>
+    <w:p>
+      <w:pPr>
+        <w:spacing w:line="360" w:lineRule="auto"/>
+        <w:rPr>
+          <w:rFonts w:ascii="Times New Roman" w:eastAsiaTheme="minorEastAsia" w:hAnsi="Times New Roman" w:cs="Times New Roman"/>
+          <w:sz w:val="24"/>
+          <w:szCs w:val="24"/>
+          <w:lang w:val="en-US"/>
+        </w:rPr>
+      </w:pPr>
+      <w:r>
+        <w:rPr>
+          <w:rFonts w:ascii="Times New Roman" w:eastAsiaTheme="minorEastAsia" w:hAnsi="Times New Roman" w:cs="Times New Roman"/>
+          <w:noProof/>
+          <w:sz w:val="24"/>
+          <w:szCs w:val="24"/>
+          <w:lang w:val="en-US"/>
+        </w:rPr>
+        <w:drawing>
+          <wp:anchor distT="0" distB="0" distL="114300" distR="114300" simplePos="0" relativeHeight="251682816" behindDoc="0" locked="0" layoutInCell="1" allowOverlap="1">
+            <wp:simplePos x="0" y="0"/>
+            <wp:positionH relativeFrom="column">
+              <wp:posOffset>277495</wp:posOffset>
+            </wp:positionH>
+            <wp:positionV relativeFrom="paragraph">
+              <wp:posOffset>356870</wp:posOffset>
+            </wp:positionV>
+            <wp:extent cx="457200" cy="805815"/>
+            <wp:effectExtent l="19050" t="19050" r="57150" b="32385"/>
+            <wp:wrapNone/>
+            <wp:docPr id="8" name="Picture 1" descr="Use-case_Diagram"/>
+            <wp:cNvGraphicFramePr/>
+            <a:graphic xmlns:a="http://schemas.openxmlformats.org/drawingml/2006/main">
+              <a:graphicData uri="http://schemas.openxmlformats.org/drawingml/2006/picture">
+                <pic:pic xmlns:pic="http://schemas.openxmlformats.org/drawingml/2006/picture">
+                  <pic:nvPicPr>
+                    <pic:cNvPr id="138244" name="Picture 4" descr="Use-case_Diagram"/>
+                    <pic:cNvPicPr>
+                      <a:picLocks noChangeAspect="1" noChangeArrowheads="1"/>
+                    </pic:cNvPicPr>
+                  </pic:nvPicPr>
+                  <pic:blipFill>
+                    <a:blip r:embed="rId7" cstate="print"/>
+                    <a:srcRect l="6349" t="38171" r="85186" b="40456"/>
+                    <a:stretch>
+                      <a:fillRect/>
+                    </a:stretch>
+                  </pic:blipFill>
+                  <pic:spPr bwMode="auto">
+                    <a:xfrm>
+                      <a:off x="0" y="0"/>
+                      <a:ext cx="457200" cy="805815"/>
+                    </a:xfrm>
+                    <a:prstGeom prst="rect">
+                      <a:avLst/>
+                    </a:prstGeom>
+                    <a:noFill/>
+                    <a:ln w="12700">
+                      <a:solidFill>
+                        <a:srgbClr val="000000"/>
+                      </a:solidFill>
+                      <a:miter lim="800000"/>
+                      <a:headEnd/>
+                      <a:tailEnd/>
+                    </a:ln>
+                    <a:effectLst>
+                      <a:outerShdw dist="35921" dir="2700000" algn="ctr" rotWithShape="0">
+                        <a:srgbClr val="808080"/>
+                      </a:outerShdw>
+                    </a:effectLst>
+                  </pic:spPr>
+                </pic:pic>
+              </a:graphicData>
+            </a:graphic>
+          </wp:anchor>
+        </w:drawing>
+      </w:r>
+    </w:p>
+    <w:p>
+      <w:pPr>
+        <w:spacing w:line="360" w:lineRule="auto"/>
+        <w:ind w:left="1134"/>
+        <w:contextualSpacing/>
+        <w:rPr>
+          <w:rFonts w:ascii="Times New Roman" w:eastAsiaTheme="minorEastAsia" w:hAnsi="Times New Roman" w:cs="Times New Roman"/>
+          <w:sz w:val="24"/>
+          <w:szCs w:val="24"/>
+          <w:lang w:val="en-US"/>
+        </w:rPr>
+      </w:pPr>
+    </w:p>
+    <w:p>
+      <w:pPr>
+        <w:spacing w:line="360" w:lineRule="auto"/>
+        <w:ind w:left="1134"/>
+        <w:contextualSpacing/>
+        <w:rPr>
+          <w:rFonts w:ascii="Times New Roman" w:eastAsiaTheme="minorEastAsia" w:hAnsi="Times New Roman" w:cs="Times New Roman"/>
+          <w:sz w:val="24"/>
+          <w:szCs w:val="24"/>
+          <w:lang w:val="en-US"/>
+        </w:rPr>
+      </w:pPr>
+    </w:p>
+    <w:p>
+      <w:pPr>
+        <w:spacing w:line="360" w:lineRule="auto"/>
+        <w:ind w:left="1134"/>
+        <w:contextualSpacing/>
+        <w:rPr>
+          <w:rFonts w:ascii="Times New Roman" w:eastAsiaTheme="minorEastAsia" w:hAnsi="Times New Roman" w:cs="Times New Roman"/>
+          <w:sz w:val="24"/>
+          <w:szCs w:val="24"/>
+          <w:lang w:val="en-US"/>
+        </w:rPr>
+      </w:pPr>
+    </w:p>
+    <w:p>
+      <w:pPr>
+        <w:spacing w:line="360" w:lineRule="auto"/>
+        <w:ind w:left="1134"/>
+        <w:contextualSpacing/>
+        <w:rPr>
+          <w:rFonts w:ascii="Times New Roman" w:eastAsiaTheme="minorEastAsia" w:hAnsi="Times New Roman" w:cs="Times New Roman"/>
+          <w:sz w:val="24"/>
+          <w:szCs w:val="24"/>
+          <w:lang w:val="en-US"/>
+        </w:rPr>
+      </w:pPr>
+    </w:p>
+    <w:p>
+      <w:pPr>
+        <w:spacing w:line="360" w:lineRule="auto"/>
+        <w:ind w:left="1134"/>
+        <w:contextualSpacing/>
+        <w:rPr>
+          <w:rFonts w:ascii="Times New Roman" w:eastAsiaTheme="minorEastAsia" w:hAnsi="Times New Roman" w:cs="Times New Roman"/>
+          <w:sz w:val="24"/>
+          <w:szCs w:val="24"/>
+          <w:lang w:val="en-US"/>
+        </w:rPr>
+      </w:pPr>
+    </w:p>
+    <w:p>
+      <w:pPr>
+        <w:spacing w:line="360" w:lineRule="auto"/>
+        <w:ind w:left="1134"/>
+        <w:contextualSpacing/>
+        <w:rPr>
+          <w:rFonts w:ascii="Times New Roman" w:eastAsiaTheme="minorEastAsia" w:hAnsi="Times New Roman" w:cs="Times New Roman"/>
+          <w:sz w:val="24"/>
+          <w:szCs w:val="24"/>
+          <w:lang w:val="en-US"/>
+        </w:rPr>
+      </w:pPr>
+    </w:p>
+    <w:p>
+      <w:pPr>
+        <w:spacing w:line="360" w:lineRule="auto"/>
+        <w:ind w:left="1134"/>
+        <w:contextualSpacing/>
+        <w:rPr>
+          <w:rFonts w:ascii="Times New Roman" w:eastAsiaTheme="minorEastAsia" w:hAnsi="Times New Roman" w:cs="Times New Roman"/>
+          <w:sz w:val="24"/>
+          <w:szCs w:val="24"/>
+          <w:lang w:val="en-US"/>
+        </w:rPr>
+      </w:pPr>
+    </w:p>
+    <w:p>
+      <w:pPr>
+        <w:spacing w:line="360" w:lineRule="auto"/>
+        <w:ind w:left="1134"/>
+        <w:contextualSpacing/>
+        <w:rPr>
+          <w:rFonts w:ascii="Times New Roman" w:eastAsiaTheme="minorEastAsia" w:hAnsi="Times New Roman" w:cs="Times New Roman"/>
+          <w:sz w:val="24"/>
+          <w:szCs w:val="24"/>
+          <w:lang w:val="en-US"/>
+        </w:rPr>
+      </w:pPr>
+    </w:p>
+    <w:p>
+      <w:pPr>
+        <w:rPr>
+          <w:rFonts w:eastAsiaTheme="minorEastAsia"/>
+          <w:lang w:val="en-US"/>
+        </w:rPr>
+      </w:pPr>
+    </w:p>
+    <w:p>
+      <w:pPr>
+        <w:pStyle w:val="ListParagraph"/>
+        <w:spacing w:after="0" w:line="360" w:lineRule="auto"/>
+        <w:ind w:left="426"/>
+        <w:rPr>
+          <w:rFonts w:ascii="Times New Roman" w:hAnsi="Times New Roman" w:cs="Times New Roman"/>
+          <w:sz w:val="24"/>
+          <w:szCs w:val="24"/>
+          <w:lang w:val="en-US"/>
+        </w:rPr>
+      </w:pPr>
     </w:p>
     <w:p>
       <w:pPr>
@@ -996,14 +1362,15 @@
           <w:color w:val="0000FF"/>
           <w:sz w:val="24"/>
           <w:szCs w:val="24"/>
-          <w:lang w:eastAsia="id-ID"/>
-        </w:rPr>
+          <w:lang w:val="en-US"/>
+        </w:rPr>
+        <w:lastRenderedPageBreak/>
         <w:drawing>
           <wp:inline distT="0" distB="0" distL="0" distR="0">
             <wp:extent cx="3051810" cy="2019935"/>
             <wp:effectExtent l="19050" t="0" r="0" b="0"/>
             <wp:docPr id="5" name="Picture 1" descr="http://1.bp.blogspot.com/-zlWD8aXQi1A/UKDntcdLrkI/AAAAAAAAACU/km5MPfuzEsA/s320/tampilan+awal.png">
-              <a:hlinkClick xmlns:a="http://schemas.openxmlformats.org/drawingml/2006/main" r:id="rId7"/>
+              <a:hlinkClick xmlns:a="http://schemas.openxmlformats.org/drawingml/2006/main" r:id="rId8"/>
             </wp:docPr>
             <wp:cNvGraphicFramePr>
               <a:graphicFrameLocks xmlns:a="http://schemas.openxmlformats.org/drawingml/2006/main" noChangeAspect="1"/>
@@ -1013,14 +1380,14 @@
                 <pic:pic xmlns:pic="http://schemas.openxmlformats.org/drawingml/2006/picture">
                   <pic:nvPicPr>
                     <pic:cNvPr id="0" name="Picture 1" descr="http://1.bp.blogspot.com/-zlWD8aXQi1A/UKDntcdLrkI/AAAAAAAAACU/km5MPfuzEsA/s320/tampilan+awal.png">
-                      <a:hlinkClick r:id="rId7"/>
+                      <a:hlinkClick r:id="rId8"/>
                     </pic:cNvPr>
                     <pic:cNvPicPr>
                       <a:picLocks noChangeAspect="1" noChangeArrowheads="1"/>
                     </pic:cNvPicPr>
                   </pic:nvPicPr>
                   <pic:blipFill>
-                    <a:blip r:embed="rId8"/>
+                    <a:blip r:embed="rId9"/>
                     <a:srcRect/>
                     <a:stretch>
                       <a:fillRect/>
@@ -1249,7 +1616,6 @@
           <w:szCs w:val="24"/>
           <w:lang w:eastAsia="id-ID"/>
         </w:rPr>
-        <w:lastRenderedPageBreak/>
         <w:t>2. Tampilan setelah di start</w:t>
       </w:r>
     </w:p>
@@ -1272,14 +1638,14 @@
           <w:color w:val="0000FF"/>
           <w:sz w:val="24"/>
           <w:szCs w:val="24"/>
-          <w:lang w:eastAsia="id-ID"/>
+          <w:lang w:val="en-US"/>
         </w:rPr>
         <w:drawing>
           <wp:inline distT="0" distB="0" distL="0" distR="0">
             <wp:extent cx="3051810" cy="2019935"/>
             <wp:effectExtent l="19050" t="0" r="0" b="0"/>
             <wp:docPr id="2" name="Picture 2" descr="http://2.bp.blogspot.com/-aioeHvOxTRc/UKDpkNMIeaI/AAAAAAAAACc/QcvjaYuNDsQ/s320/after+start.png">
-              <a:hlinkClick xmlns:a="http://schemas.openxmlformats.org/drawingml/2006/main" r:id="rId9"/>
+              <a:hlinkClick xmlns:a="http://schemas.openxmlformats.org/drawingml/2006/main" r:id="rId10"/>
             </wp:docPr>
             <wp:cNvGraphicFramePr>
               <a:graphicFrameLocks xmlns:a="http://schemas.openxmlformats.org/drawingml/2006/main" noChangeAspect="1"/>
@@ -1289,14 +1655,14 @@
                 <pic:pic xmlns:pic="http://schemas.openxmlformats.org/drawingml/2006/picture">
                   <pic:nvPicPr>
                     <pic:cNvPr id="0" name="Picture 2" descr="http://2.bp.blogspot.com/-aioeHvOxTRc/UKDpkNMIeaI/AAAAAAAAACc/QcvjaYuNDsQ/s320/after+start.png">
-                      <a:hlinkClick r:id="rId9"/>
+                      <a:hlinkClick r:id="rId10"/>
                     </pic:cNvPr>
                     <pic:cNvPicPr>
                       <a:picLocks noChangeAspect="1" noChangeArrowheads="1"/>
                     </pic:cNvPicPr>
                   </pic:nvPicPr>
                   <pic:blipFill>
-                    <a:blip r:embed="rId10"/>
+                    <a:blip r:embed="rId11"/>
                     <a:srcRect/>
                     <a:stretch>
                       <a:fillRect/>
@@ -1366,14 +1732,15 @@
           <w:color w:val="0000FF"/>
           <w:sz w:val="24"/>
           <w:szCs w:val="24"/>
-          <w:lang w:eastAsia="id-ID"/>
-        </w:rPr>
+          <w:lang w:val="en-US"/>
+        </w:rPr>
+        <w:lastRenderedPageBreak/>
         <w:drawing>
           <wp:inline distT="0" distB="0" distL="0" distR="0">
             <wp:extent cx="3051810" cy="2498725"/>
             <wp:effectExtent l="19050" t="0" r="0" b="0"/>
             <wp:docPr id="3" name="Picture 3" descr="http://4.bp.blogspot.com/-P9KA5l_y-m8/UKHBNQs6C6I/AAAAAAAAAC8/FeWMCl32emU/s320/detail.png">
-              <a:hlinkClick xmlns:a="http://schemas.openxmlformats.org/drawingml/2006/main" r:id="rId11"/>
+              <a:hlinkClick xmlns:a="http://schemas.openxmlformats.org/drawingml/2006/main" r:id="rId12"/>
             </wp:docPr>
             <wp:cNvGraphicFramePr>
               <a:graphicFrameLocks xmlns:a="http://schemas.openxmlformats.org/drawingml/2006/main" noChangeAspect="1"/>
@@ -1383,14 +1750,14 @@
                 <pic:pic xmlns:pic="http://schemas.openxmlformats.org/drawingml/2006/picture">
                   <pic:nvPicPr>
                     <pic:cNvPr id="0" name="Picture 3" descr="http://4.bp.blogspot.com/-P9KA5l_y-m8/UKHBNQs6C6I/AAAAAAAAAC8/FeWMCl32emU/s320/detail.png">
-                      <a:hlinkClick r:id="rId11"/>
+                      <a:hlinkClick r:id="rId12"/>
                     </pic:cNvPr>
                     <pic:cNvPicPr>
                       <a:picLocks noChangeAspect="1" noChangeArrowheads="1"/>
                     </pic:cNvPicPr>
                   </pic:nvPicPr>
                   <pic:blipFill>
-                    <a:blip r:embed="rId12"/>
+                    <a:blip r:embed="rId13"/>
                     <a:srcRect/>
                     <a:stretch>
                       <a:fillRect/>
@@ -1603,7 +1970,6 @@
           <w:szCs w:val="24"/>
           <w:lang w:eastAsia="id-ID"/>
         </w:rPr>
-        <w:lastRenderedPageBreak/>
         <w:tab/>
       </w:r>
       <w:r>
@@ -1653,14 +2019,15 @@
           <w:color w:val="0000FF"/>
           <w:sz w:val="24"/>
           <w:szCs w:val="24"/>
-          <w:lang w:eastAsia="id-ID"/>
-        </w:rPr>
+          <w:lang w:val="en-US"/>
+        </w:rPr>
+        <w:lastRenderedPageBreak/>
         <w:drawing>
           <wp:inline distT="0" distB="0" distL="0" distR="0">
             <wp:extent cx="3285490" cy="3806190"/>
             <wp:effectExtent l="19050" t="0" r="0" b="0"/>
             <wp:docPr id="7" name="Picture 7" descr="http://4.bp.blogspot.com/-zp4kgBQKwZU/UKDsZX0hu2I/AAAAAAAAACs/Wqwxdw9UcLs/s400/activity+diagram.png">
-              <a:hlinkClick xmlns:a="http://schemas.openxmlformats.org/drawingml/2006/main" r:id="rId13"/>
+              <a:hlinkClick xmlns:a="http://schemas.openxmlformats.org/drawingml/2006/main" r:id="rId14"/>
             </wp:docPr>
             <wp:cNvGraphicFramePr>
               <a:graphicFrameLocks xmlns:a="http://schemas.openxmlformats.org/drawingml/2006/main" noChangeAspect="1"/>
@@ -1670,14 +2037,14 @@
                 <pic:pic xmlns:pic="http://schemas.openxmlformats.org/drawingml/2006/picture">
                   <pic:nvPicPr>
                     <pic:cNvPr id="0" name="Picture 7" descr="http://4.bp.blogspot.com/-zp4kgBQKwZU/UKDsZX0hu2I/AAAAAAAAACs/Wqwxdw9UcLs/s400/activity+diagram.png">
-                      <a:hlinkClick r:id="rId13"/>
+                      <a:hlinkClick r:id="rId14"/>
                     </pic:cNvPr>
                     <pic:cNvPicPr>
                       <a:picLocks noChangeAspect="1" noChangeArrowheads="1"/>
                     </pic:cNvPicPr>
                   </pic:nvPicPr>
                   <pic:blipFill>
-                    <a:blip r:embed="rId14"/>
+                    <a:blip r:embed="rId15"/>
                     <a:srcRect/>
                     <a:stretch>
                       <a:fillRect/>
@@ -2051,9 +2418,199 @@
           <w:szCs w:val="14"/>
           <w:lang w:val="en-US" w:eastAsia="id-ID"/>
         </w:rPr>
+        <w:t xml:space="preserve">          </w:t>
+      </w:r>
+      <w:r>
+        <w:rPr>
+          <w:rFonts w:ascii="Times New Roman" w:eastAsia="Times New Roman" w:hAnsi="Times New Roman" w:cs="Times New Roman"/>
+          <w:sz w:val="24"/>
+          <w:szCs w:val="24"/>
+          <w:lang w:val="en-US" w:eastAsia="id-ID"/>
+        </w:rPr>
+        <w:t>b. Product compatibility</w:t>
+      </w:r>
+      <w:r>
+        <w:rPr>
+          <w:rFonts w:ascii="Times New Roman" w:eastAsia="Times New Roman" w:hAnsi="Times New Roman" w:cs="Times New Roman"/>
+          <w:sz w:val="24"/>
+          <w:szCs w:val="24"/>
+          <w:lang w:eastAsia="id-ID"/>
+        </w:rPr>
+        <w:br/>
+      </w:r>
+      <w:r>
+        <w:rPr>
+          <w:rFonts w:ascii="Times New Roman" w:eastAsia="Times New Roman" w:hAnsi="Times New Roman" w:cs="Times New Roman"/>
+          <w:sz w:val="24"/>
+          <w:szCs w:val="24"/>
+          <w:lang w:eastAsia="id-ID"/>
+        </w:rPr>
+        <w:t xml:space="preserve"> </w:t>
+      </w:r>
+      <w:r>
+        <w:rPr>
+          <w:rFonts w:ascii="Times New Roman" w:eastAsia="Times New Roman" w:hAnsi="Times New Roman" w:cs="Times New Roman"/>
+          <w:noProof/>
+          <w:sz w:val="24"/>
+          <w:szCs w:val="24"/>
+          <w:lang w:eastAsia="id-ID"/>
+        </w:rPr>
+        <w:t>A</w:t>
+      </w:r>
+      <w:r>
+        <w:rPr>
+          <w:rFonts w:ascii="Times New Roman" w:eastAsia="Times New Roman" w:hAnsi="Times New Roman" w:cs="Times New Roman"/>
+          <w:noProof/>
+          <w:sz w:val="24"/>
+          <w:szCs w:val="24"/>
+          <w:lang w:eastAsia="id-ID"/>
+        </w:rPr>
+        <w:t>plikasi ini memberikan fasilitas pengucapan hewan dan suara hewan</w:t>
+      </w:r>
+      <w:r>
+        <w:rPr>
+          <w:rFonts w:ascii="Times New Roman" w:eastAsia="Times New Roman" w:hAnsi="Times New Roman" w:cs="Times New Roman"/>
+          <w:noProof/>
+          <w:sz w:val="24"/>
+          <w:szCs w:val="24"/>
+          <w:lang w:eastAsia="id-ID"/>
+        </w:rPr>
+        <w:t xml:space="preserve"> </w:t>
+      </w:r>
+      <w:r>
+        <w:rPr>
+          <w:rFonts w:ascii="Times New Roman" w:eastAsia="Times New Roman" w:hAnsi="Times New Roman" w:cs="Times New Roman"/>
+          <w:noProof/>
+          <w:sz w:val="24"/>
+          <w:szCs w:val="24"/>
+          <w:lang w:eastAsia="id-ID"/>
+        </w:rPr>
+        <w:t>yang dipilih sehingga akan lebih menarik. Pro</w:t>
+      </w:r>
+      <w:r>
+        <w:rPr>
+          <w:rFonts w:ascii="Times New Roman" w:eastAsia="Times New Roman" w:hAnsi="Times New Roman" w:cs="Times New Roman"/>
+          <w:noProof/>
+          <w:sz w:val="24"/>
+          <w:szCs w:val="24"/>
+          <w:lang w:eastAsia="id-ID"/>
+        </w:rPr>
+        <w:t xml:space="preserve">duct  ini memakai warna – warna </w:t>
+      </w:r>
+      <w:r>
+        <w:rPr>
+          <w:rFonts w:ascii="Times New Roman" w:eastAsia="Times New Roman" w:hAnsi="Times New Roman" w:cs="Times New Roman"/>
+          <w:noProof/>
+          <w:sz w:val="24"/>
+          <w:szCs w:val="24"/>
+          <w:lang w:eastAsia="id-ID"/>
+        </w:rPr>
+        <w:t xml:space="preserve">cerah yang juga </w:t>
+      </w:r>
+      <w:r>
+        <w:rPr>
+          <w:rFonts w:ascii="Times New Roman" w:eastAsia="Times New Roman" w:hAnsi="Times New Roman" w:cs="Times New Roman"/>
+          <w:noProof/>
+          <w:sz w:val="24"/>
+          <w:szCs w:val="24"/>
+          <w:lang w:eastAsia="id-ID"/>
+        </w:rPr>
         <w:lastRenderedPageBreak/>
-        <w:t xml:space="preserve">          </w:t>
-      </w:r>
+        <w:t>akan menarik bagi balita</w:t>
+      </w:r>
+      <w:r>
+        <w:rPr>
+          <w:rFonts w:ascii="Times New Roman" w:eastAsia="Times New Roman" w:hAnsi="Times New Roman" w:cs="Times New Roman"/>
+          <w:noProof/>
+          <w:sz w:val="24"/>
+          <w:szCs w:val="24"/>
+          <w:lang w:eastAsia="id-ID"/>
+        </w:rPr>
+        <w:t>.  Pengucapan nama hewan dalam B</w:t>
+      </w:r>
+      <w:r>
+        <w:rPr>
+          <w:rFonts w:ascii="Times New Roman" w:eastAsia="Times New Roman" w:hAnsi="Times New Roman" w:cs="Times New Roman"/>
+          <w:noProof/>
+          <w:sz w:val="24"/>
+          <w:szCs w:val="24"/>
+          <w:lang w:eastAsia="id-ID"/>
+        </w:rPr>
+        <w:t>ahasa</w:t>
+      </w:r>
+      <w:r>
+        <w:rPr>
+          <w:rFonts w:ascii="Times New Roman" w:eastAsia="Times New Roman" w:hAnsi="Times New Roman" w:cs="Times New Roman"/>
+          <w:noProof/>
+          <w:sz w:val="24"/>
+          <w:szCs w:val="24"/>
+          <w:lang w:eastAsia="id-ID"/>
+        </w:rPr>
+        <w:t xml:space="preserve"> Indonesia dan Bahasa I</w:t>
+      </w:r>
+      <w:r>
+        <w:rPr>
+          <w:rFonts w:ascii="Times New Roman" w:eastAsia="Times New Roman" w:hAnsi="Times New Roman" w:cs="Times New Roman"/>
+          <w:noProof/>
+          <w:sz w:val="24"/>
+          <w:szCs w:val="24"/>
+          <w:lang w:eastAsia="id-ID"/>
+        </w:rPr>
+        <w:t xml:space="preserve">nggris yang </w:t>
+      </w:r>
+      <w:r>
+        <w:rPr>
+          <w:rFonts w:ascii="Times New Roman" w:eastAsia="Times New Roman" w:hAnsi="Times New Roman" w:cs="Times New Roman"/>
+          <w:noProof/>
+          <w:sz w:val="24"/>
+          <w:szCs w:val="24"/>
+          <w:lang w:eastAsia="id-ID"/>
+        </w:rPr>
+        <w:t>tidak terlalu cepat</w:t>
+      </w:r>
+      <w:r>
+        <w:rPr>
+          <w:rFonts w:ascii="Times New Roman" w:eastAsia="Times New Roman" w:hAnsi="Times New Roman" w:cs="Times New Roman"/>
+          <w:noProof/>
+          <w:sz w:val="24"/>
+          <w:szCs w:val="24"/>
+          <w:lang w:eastAsia="id-ID"/>
+        </w:rPr>
+        <w:t xml:space="preserve"> dan sesuai daya tangkap balita</w:t>
+      </w:r>
+      <w:r>
+        <w:rPr>
+          <w:rFonts w:ascii="Times New Roman" w:eastAsia="Times New Roman" w:hAnsi="Times New Roman" w:cs="Times New Roman"/>
+          <w:noProof/>
+          <w:sz w:val="24"/>
+          <w:szCs w:val="24"/>
+          <w:lang w:eastAsia="id-ID"/>
+        </w:rPr>
+        <w:t>.</w:t>
+      </w:r>
+      <w:r>
+        <w:rPr>
+          <w:rFonts w:ascii="Times New Roman" w:eastAsia="Times New Roman" w:hAnsi="Times New Roman" w:cs="Times New Roman"/>
+          <w:noProof/>
+          <w:sz w:val="24"/>
+          <w:szCs w:val="24"/>
+          <w:lang w:eastAsia="id-ID"/>
+        </w:rPr>
+        <w:br/>
+      </w:r>
+    </w:p>
+    <w:p>
+      <w:pPr>
+        <w:pStyle w:val="ListParagraph"/>
+        <w:spacing w:after="0" w:line="360" w:lineRule="auto"/>
+        <w:ind w:left="993" w:hanging="567"/>
+        <w:rPr>
+          <w:rFonts w:ascii="Times New Roman" w:eastAsia="Times New Roman" w:hAnsi="Times New Roman" w:cs="Times New Roman"/>
+          <w:sz w:val="24"/>
+          <w:szCs w:val="24"/>
+          <w:lang w:eastAsia="id-ID"/>
+        </w:rPr>
+      </w:pPr>
       <w:r>
         <w:rPr>
           <w:rFonts w:ascii="Times New Roman" w:eastAsia="Times New Roman" w:hAnsi="Times New Roman" w:cs="Times New Roman"/>
@@ -2061,197 +2618,7 @@
           <w:szCs w:val="24"/>
           <w:lang w:val="en-US" w:eastAsia="id-ID"/>
         </w:rPr>
-        <w:t>b. Product compatibility</w:t>
-      </w:r>
-      <w:r>
-        <w:rPr>
-          <w:rFonts w:ascii="Times New Roman" w:eastAsia="Times New Roman" w:hAnsi="Times New Roman" w:cs="Times New Roman"/>
-          <w:sz w:val="24"/>
-          <w:szCs w:val="24"/>
-          <w:lang w:eastAsia="id-ID"/>
-        </w:rPr>
-        <w:br/>
-      </w:r>
-      <w:r>
-        <w:rPr>
-          <w:rFonts w:ascii="Times New Roman" w:eastAsia="Times New Roman" w:hAnsi="Times New Roman" w:cs="Times New Roman"/>
-          <w:sz w:val="24"/>
-          <w:szCs w:val="24"/>
-          <w:lang w:eastAsia="id-ID"/>
-        </w:rPr>
-        <w:t xml:space="preserve"> </w:t>
-      </w:r>
-      <w:r>
-        <w:rPr>
-          <w:rFonts w:ascii="Times New Roman" w:eastAsia="Times New Roman" w:hAnsi="Times New Roman" w:cs="Times New Roman"/>
-          <w:noProof/>
-          <w:sz w:val="24"/>
-          <w:szCs w:val="24"/>
-          <w:lang w:eastAsia="id-ID"/>
-        </w:rPr>
-        <w:t>A</w:t>
-      </w:r>
-      <w:r>
-        <w:rPr>
-          <w:rFonts w:ascii="Times New Roman" w:eastAsia="Times New Roman" w:hAnsi="Times New Roman" w:cs="Times New Roman"/>
-          <w:noProof/>
-          <w:sz w:val="24"/>
-          <w:szCs w:val="24"/>
-          <w:lang w:eastAsia="id-ID"/>
-        </w:rPr>
-        <w:t>plikasi ini memberikan fasilitas pengucapan hewan dan suara hewan</w:t>
-      </w:r>
-      <w:r>
-        <w:rPr>
-          <w:rFonts w:ascii="Times New Roman" w:eastAsia="Times New Roman" w:hAnsi="Times New Roman" w:cs="Times New Roman"/>
-          <w:noProof/>
-          <w:sz w:val="24"/>
-          <w:szCs w:val="24"/>
-          <w:lang w:eastAsia="id-ID"/>
-        </w:rPr>
-        <w:t xml:space="preserve"> </w:t>
-      </w:r>
-      <w:r>
-        <w:rPr>
-          <w:rFonts w:ascii="Times New Roman" w:eastAsia="Times New Roman" w:hAnsi="Times New Roman" w:cs="Times New Roman"/>
-          <w:noProof/>
-          <w:sz w:val="24"/>
-          <w:szCs w:val="24"/>
-          <w:lang w:eastAsia="id-ID"/>
-        </w:rPr>
-        <w:t>yang dipilih sehingga akan lebih menarik. Pro</w:t>
-      </w:r>
-      <w:r>
-        <w:rPr>
-          <w:rFonts w:ascii="Times New Roman" w:eastAsia="Times New Roman" w:hAnsi="Times New Roman" w:cs="Times New Roman"/>
-          <w:noProof/>
-          <w:sz w:val="24"/>
-          <w:szCs w:val="24"/>
-          <w:lang w:eastAsia="id-ID"/>
-        </w:rPr>
-        <w:t xml:space="preserve">duct  ini memakai warna – warna </w:t>
-      </w:r>
-      <w:r>
-        <w:rPr>
-          <w:rFonts w:ascii="Times New Roman" w:eastAsia="Times New Roman" w:hAnsi="Times New Roman" w:cs="Times New Roman"/>
-          <w:noProof/>
-          <w:sz w:val="24"/>
-          <w:szCs w:val="24"/>
-          <w:lang w:eastAsia="id-ID"/>
-        </w:rPr>
-        <w:t>cerah yang juga akan menarik bagi balita</w:t>
-      </w:r>
-      <w:r>
-        <w:rPr>
-          <w:rFonts w:ascii="Times New Roman" w:eastAsia="Times New Roman" w:hAnsi="Times New Roman" w:cs="Times New Roman"/>
-          <w:noProof/>
-          <w:sz w:val="24"/>
-          <w:szCs w:val="24"/>
-          <w:lang w:eastAsia="id-ID"/>
-        </w:rPr>
-        <w:t>.  Pengucapan nama hewan dalam B</w:t>
-      </w:r>
-      <w:r>
-        <w:rPr>
-          <w:rFonts w:ascii="Times New Roman" w:eastAsia="Times New Roman" w:hAnsi="Times New Roman" w:cs="Times New Roman"/>
-          <w:noProof/>
-          <w:sz w:val="24"/>
-          <w:szCs w:val="24"/>
-          <w:lang w:eastAsia="id-ID"/>
-        </w:rPr>
-        <w:t>ahasa</w:t>
-      </w:r>
-      <w:r>
-        <w:rPr>
-          <w:rFonts w:ascii="Times New Roman" w:eastAsia="Times New Roman" w:hAnsi="Times New Roman" w:cs="Times New Roman"/>
-          <w:noProof/>
-          <w:sz w:val="24"/>
-          <w:szCs w:val="24"/>
-          <w:lang w:eastAsia="id-ID"/>
-        </w:rPr>
-        <w:t xml:space="preserve"> Indonesia dan Bahasa I</w:t>
-      </w:r>
-      <w:r>
-        <w:rPr>
-          <w:rFonts w:ascii="Times New Roman" w:eastAsia="Times New Roman" w:hAnsi="Times New Roman" w:cs="Times New Roman"/>
-          <w:noProof/>
-          <w:sz w:val="24"/>
-          <w:szCs w:val="24"/>
-          <w:lang w:eastAsia="id-ID"/>
-        </w:rPr>
-        <w:t xml:space="preserve">nggris yang </w:t>
-      </w:r>
-      <w:r>
-        <w:rPr>
-          <w:rFonts w:ascii="Times New Roman" w:eastAsia="Times New Roman" w:hAnsi="Times New Roman" w:cs="Times New Roman"/>
-          <w:noProof/>
-          <w:sz w:val="24"/>
-          <w:szCs w:val="24"/>
-          <w:lang w:eastAsia="id-ID"/>
-        </w:rPr>
-        <w:t>tidak terlalu cepat</w:t>
-      </w:r>
-      <w:r>
-        <w:rPr>
-          <w:rFonts w:ascii="Times New Roman" w:eastAsia="Times New Roman" w:hAnsi="Times New Roman" w:cs="Times New Roman"/>
-          <w:noProof/>
-          <w:sz w:val="24"/>
-          <w:szCs w:val="24"/>
-          <w:lang w:eastAsia="id-ID"/>
-        </w:rPr>
-        <w:t xml:space="preserve"> dan sesuai daya tangkap balita</w:t>
-      </w:r>
-      <w:r>
-        <w:rPr>
-          <w:rFonts w:ascii="Times New Roman" w:eastAsia="Times New Roman" w:hAnsi="Times New Roman" w:cs="Times New Roman"/>
-          <w:noProof/>
-          <w:sz w:val="24"/>
-          <w:szCs w:val="24"/>
-          <w:lang w:eastAsia="id-ID"/>
-        </w:rPr>
-        <w:t>.</w:t>
-      </w:r>
-      <w:r>
-        <w:rPr>
-          <w:rFonts w:ascii="Times New Roman" w:eastAsia="Times New Roman" w:hAnsi="Times New Roman" w:cs="Times New Roman"/>
-          <w:noProof/>
-          <w:sz w:val="24"/>
-          <w:szCs w:val="24"/>
-          <w:lang w:eastAsia="id-ID"/>
-        </w:rPr>
-        <w:br/>
-      </w:r>
-    </w:p>
-    <w:p>
-      <w:pPr>
-        <w:pStyle w:val="ListParagraph"/>
-        <w:spacing w:after="0" w:line="360" w:lineRule="auto"/>
-        <w:ind w:left="993" w:hanging="567"/>
-        <w:rPr>
-          <w:rFonts w:ascii="Times New Roman" w:eastAsia="Times New Roman" w:hAnsi="Times New Roman" w:cs="Times New Roman"/>
-          <w:sz w:val="24"/>
-          <w:szCs w:val="24"/>
-          <w:lang w:eastAsia="id-ID"/>
-        </w:rPr>
-      </w:pPr>
-      <w:r>
-        <w:rPr>
-          <w:rFonts w:ascii="Times New Roman" w:eastAsia="Times New Roman" w:hAnsi="Times New Roman" w:cs="Times New Roman"/>
-          <w:sz w:val="24"/>
-          <w:szCs w:val="24"/>
-          <w:lang w:val="en-US" w:eastAsia="id-ID"/>
-        </w:rPr>
-        <w:t>      c.</w:t>
-      </w:r>
-      <w:proofErr w:type="gramStart"/>
-      <w:r>
-        <w:rPr>
-          <w:rFonts w:ascii="Times New Roman" w:eastAsia="Times New Roman" w:hAnsi="Times New Roman" w:cs="Times New Roman"/>
-          <w:sz w:val="24"/>
-          <w:szCs w:val="24"/>
-          <w:lang w:val="en-US" w:eastAsia="id-ID"/>
-        </w:rPr>
-        <w:t> </w:t>
+        <w:t>      c. </w:t>
       </w:r>
       <w:r>
         <w:rPr>
@@ -2269,17 +2636,7 @@
           <w:szCs w:val="24"/>
           <w:lang w:val="en-US" w:eastAsia="id-ID"/>
         </w:rPr>
-        <w:t>Task</w:t>
-      </w:r>
-      <w:proofErr w:type="gramEnd"/>
-      <w:r>
-        <w:rPr>
-          <w:rFonts w:ascii="Times New Roman" w:eastAsia="Times New Roman" w:hAnsi="Times New Roman" w:cs="Times New Roman"/>
-          <w:sz w:val="24"/>
-          <w:szCs w:val="24"/>
-          <w:lang w:val="en-US" w:eastAsia="id-ID"/>
-        </w:rPr>
-        <w:t xml:space="preserve"> compatibility</w:t>
+        <w:t>Task compatibility</w:t>
       </w:r>
       <w:r>
         <w:rPr>
@@ -2679,7 +3036,6 @@
           <w:szCs w:val="24"/>
           <w:lang w:eastAsia="id-ID"/>
         </w:rPr>
-        <w:lastRenderedPageBreak/>
         <w:t>h. Robusteness</w:t>
       </w:r>
       <w:r>
@@ -2743,6 +3099,7 @@
           <w:szCs w:val="24"/>
           <w:lang w:eastAsia="id-ID"/>
         </w:rPr>
+        <w:lastRenderedPageBreak/>
         <w:t>i. </w:t>
       </w:r>
       <w:r>
@@ -3062,6 +3419,119 @@
     </w:lvl>
   </w:abstractNum>
   <w:abstractNum w:abstractNumId="1">
+    <w:nsid w:val="16C1304A"/>
+    <w:multiLevelType w:val="hybridMultilevel"/>
+    <w:tmpl w:val="EA12558E"/>
+    <w:lvl w:ilvl="0" w:tplc="04090001">
+      <w:start w:val="1"/>
+      <w:numFmt w:val="bullet"/>
+      <w:lvlText w:val=""/>
+      <w:lvlJc w:val="left"/>
+      <w:pPr>
+        <w:ind w:left="1866" w:hanging="360"/>
+      </w:pPr>
+      <w:rPr>
+        <w:rFonts w:ascii="Symbol" w:hAnsi="Symbol" w:hint="default"/>
+      </w:rPr>
+    </w:lvl>
+    <w:lvl w:ilvl="1" w:tplc="04090003" w:tentative="1">
+      <w:start w:val="1"/>
+      <w:numFmt w:val="bullet"/>
+      <w:lvlText w:val="o"/>
+      <w:lvlJc w:val="left"/>
+      <w:pPr>
+        <w:ind w:left="2586" w:hanging="360"/>
+      </w:pPr>
+      <w:rPr>
+        <w:rFonts w:ascii="Courier New" w:hAnsi="Courier New" w:cs="Courier New" w:hint="default"/>
+      </w:rPr>
+    </w:lvl>
+    <w:lvl w:ilvl="2" w:tplc="04090005" w:tentative="1">
+      <w:start w:val="1"/>
+      <w:numFmt w:val="bullet"/>
+      <w:lvlText w:val=""/>
+      <w:lvlJc w:val="left"/>
+      <w:pPr>
+        <w:ind w:left="3306" w:hanging="360"/>
+      </w:pPr>
+      <w:rPr>
+        <w:rFonts w:ascii="Wingdings" w:hAnsi="Wingdings" w:hint="default"/>
+      </w:rPr>
+    </w:lvl>
+    <w:lvl w:ilvl="3" w:tplc="04090001" w:tentative="1">
+      <w:start w:val="1"/>
+      <w:numFmt w:val="bullet"/>
+      <w:lvlText w:val=""/>
+      <w:lvlJc w:val="left"/>
+      <w:pPr>
+        <w:ind w:left="4026" w:hanging="360"/>
+      </w:pPr>
+      <w:rPr>
+        <w:rFonts w:ascii="Symbol" w:hAnsi="Symbol" w:hint="default"/>
+      </w:rPr>
+    </w:lvl>
+    <w:lvl w:ilvl="4" w:tplc="04090003" w:tentative="1">
+      <w:start w:val="1"/>
+      <w:numFmt w:val="bullet"/>
+      <w:lvlText w:val="o"/>
+      <w:lvlJc w:val="left"/>
+      <w:pPr>
+        <w:ind w:left="4746" w:hanging="360"/>
+      </w:pPr>
+      <w:rPr>
+        <w:rFonts w:ascii="Courier New" w:hAnsi="Courier New" w:cs="Courier New" w:hint="default"/>
+      </w:rPr>
+    </w:lvl>
+    <w:lvl w:ilvl="5" w:tplc="04090005" w:tentative="1">
+      <w:start w:val="1"/>
+      <w:numFmt w:val="bullet"/>
+      <w:lvlText w:val=""/>
+      <w:lvlJc w:val="left"/>
+      <w:pPr>
+        <w:ind w:left="5466" w:hanging="360"/>
+      </w:pPr>
+      <w:rPr>
+        <w:rFonts w:ascii="Wingdings" w:hAnsi="Wingdings" w:hint="default"/>
+      </w:rPr>
+    </w:lvl>
+    <w:lvl w:ilvl="6" w:tplc="04090001" w:tentative="1">
+      <w:start w:val="1"/>
+      <w:numFmt w:val="bullet"/>
+      <w:lvlText w:val=""/>
+      <w:lvlJc w:val="left"/>
+      <w:pPr>
+        <w:ind w:left="6186" w:hanging="360"/>
+      </w:pPr>
+      <w:rPr>
+        <w:rFonts w:ascii="Symbol" w:hAnsi="Symbol" w:hint="default"/>
+      </w:rPr>
+    </w:lvl>
+    <w:lvl w:ilvl="7" w:tplc="04090003" w:tentative="1">
+      <w:start w:val="1"/>
+      <w:numFmt w:val="bullet"/>
+      <w:lvlText w:val="o"/>
+      <w:lvlJc w:val="left"/>
+      <w:pPr>
+        <w:ind w:left="6906" w:hanging="360"/>
+      </w:pPr>
+      <w:rPr>
+        <w:rFonts w:ascii="Courier New" w:hAnsi="Courier New" w:cs="Courier New" w:hint="default"/>
+      </w:rPr>
+    </w:lvl>
+    <w:lvl w:ilvl="8" w:tplc="04090005" w:tentative="1">
+      <w:start w:val="1"/>
+      <w:numFmt w:val="bullet"/>
+      <w:lvlText w:val=""/>
+      <w:lvlJc w:val="left"/>
+      <w:pPr>
+        <w:ind w:left="7626" w:hanging="360"/>
+      </w:pPr>
+      <w:rPr>
+        <w:rFonts w:ascii="Wingdings" w:hAnsi="Wingdings" w:hint="default"/>
+      </w:rPr>
+    </w:lvl>
+  </w:abstractNum>
+  <w:abstractNum w:abstractNumId="2">
     <w:nsid w:val="5BA3334C"/>
     <w:multiLevelType w:val="hybridMultilevel"/>
     <w:tmpl w:val="BD867580"/>
@@ -3150,7 +3620,7 @@
       </w:pPr>
     </w:lvl>
   </w:abstractNum>
-  <w:abstractNum w:abstractNumId="2">
+  <w:abstractNum w:abstractNumId="3">
     <w:nsid w:val="5D670EE7"/>
     <w:multiLevelType w:val="hybridMultilevel"/>
     <w:tmpl w:val="0B727C82"/>
@@ -3240,13 +3710,16 @@
     </w:lvl>
   </w:abstractNum>
   <w:num w:numId="1">
-    <w:abstractNumId w:val="1"/>
+    <w:abstractNumId w:val="2"/>
   </w:num>
   <w:num w:numId="2">
-    <w:abstractNumId w:val="2"/>
+    <w:abstractNumId w:val="3"/>
   </w:num>
   <w:num w:numId="3">
     <w:abstractNumId w:val="0"/>
+  </w:num>
+  <w:num w:numId="4">
+    <w:abstractNumId w:val="1"/>
   </w:num>
 </w:numbering>
 </file>

</xml_diff>